<commit_message>
Se sube información documental
Se cargar documento base y mapa de navegación se actualiza
</commit_message>
<xml_diff>
--- a/sprint2/PaginaInicio/Documentacion/Formato Daily Meeting.docx
+++ b/sprint2/PaginaInicio/Documentacion/Formato Daily Meeting.docx
@@ -86,7 +86,6 @@
                 <w:lang w:eastAsia="es-CO"/>
               </w:rPr>
             </w:pPr>
-            <w:proofErr w:type="spellStart"/>
             <w:r>
               <w:rPr>
                 <w:rFonts w:ascii="Calibri" w:eastAsia="Times New Roman" w:hAnsi="Calibri" w:cs="Calibri"/>
@@ -95,9 +94,8 @@
                 <w:color w:val="000000"/>
                 <w:lang w:eastAsia="es-CO"/>
               </w:rPr>
-              <w:t>Daily</w:t>
-            </w:r>
-            <w:proofErr w:type="spellEnd"/>
+              <w:t xml:space="preserve">Daily Meeting </w:t>
+            </w:r>
             <w:r>
               <w:rPr>
                 <w:rFonts w:ascii="Calibri" w:eastAsia="Times New Roman" w:hAnsi="Calibri" w:cs="Calibri"/>
@@ -106,10 +104,62 @@
                 <w:color w:val="000000"/>
                 <w:lang w:eastAsia="es-CO"/>
               </w:rPr>
-              <w:t xml:space="preserve"> </w:t>
-            </w:r>
-            <w:proofErr w:type="gramStart"/>
-            <w:r>
+              <w:t xml:space="preserve"> N°</w:t>
+            </w:r>
+          </w:p>
+        </w:tc>
+        <w:tc>
+          <w:tcPr>
+            <w:tcW w:w="2299" w:type="dxa"/>
+            <w:tcBorders>
+              <w:top w:val="single" w:sz="4" w:space="0" w:color="auto"/>
+              <w:left w:val="nil"/>
+              <w:bottom w:val="single" w:sz="4" w:space="0" w:color="auto"/>
+              <w:right w:val="single" w:sz="4" w:space="0" w:color="auto"/>
+            </w:tcBorders>
+            <w:shd w:val="clear" w:color="auto" w:fill="auto"/>
+            <w:noWrap/>
+            <w:vAlign w:val="bottom"/>
+            <w:hideMark/>
+          </w:tcPr>
+          <w:p>
+            <w:pPr>
+              <w:spacing w:after="0" w:line="240" w:lineRule="auto"/>
+              <w:jc w:val="center"/>
+              <w:rPr>
+                <w:rFonts w:ascii="Calibri" w:eastAsia="Times New Roman" w:hAnsi="Calibri" w:cs="Calibri"/>
+                <w:color w:val="000000"/>
+                <w:lang w:eastAsia="es-CO"/>
+              </w:rPr>
+            </w:pPr>
+            <w:r>
+              <w:rPr>
+                <w:rFonts w:ascii="Calibri" w:eastAsia="Times New Roman" w:hAnsi="Calibri" w:cs="Calibri"/>
+                <w:color w:val="000000"/>
+                <w:lang w:eastAsia="es-CO"/>
+              </w:rPr>
+              <w:t>1</w:t>
+            </w:r>
+          </w:p>
+        </w:tc>
+        <w:tc>
+          <w:tcPr>
+            <w:tcW w:w="841" w:type="dxa"/>
+            <w:tcBorders>
+              <w:top w:val="single" w:sz="4" w:space="0" w:color="auto"/>
+              <w:left w:val="nil"/>
+              <w:bottom w:val="single" w:sz="4" w:space="0" w:color="auto"/>
+              <w:right w:val="single" w:sz="4" w:space="0" w:color="auto"/>
+            </w:tcBorders>
+            <w:shd w:val="clear" w:color="auto" w:fill="auto"/>
+            <w:noWrap/>
+            <w:vAlign w:val="bottom"/>
+            <w:hideMark/>
+          </w:tcPr>
+          <w:p>
+            <w:pPr>
+              <w:spacing w:after="0" w:line="240" w:lineRule="auto"/>
+              <w:jc w:val="right"/>
               <w:rPr>
                 <w:rFonts w:ascii="Calibri" w:eastAsia="Times New Roman" w:hAnsi="Calibri" w:cs="Calibri"/>
                 <w:b/>
@@ -117,8 +167,7 @@
                 <w:color w:val="000000"/>
                 <w:lang w:eastAsia="es-CO"/>
               </w:rPr>
-              <w:t xml:space="preserve">Meeting </w:t>
-            </w:r>
+            </w:pPr>
             <w:r>
               <w:rPr>
                 <w:rFonts w:ascii="Calibri" w:eastAsia="Times New Roman" w:hAnsi="Calibri" w:cs="Calibri"/>
@@ -127,24 +176,13 @@
                 <w:color w:val="000000"/>
                 <w:lang w:eastAsia="es-CO"/>
               </w:rPr>
-              <w:t xml:space="preserve"> N</w:t>
-            </w:r>
-            <w:proofErr w:type="gramEnd"/>
-            <w:r>
-              <w:rPr>
-                <w:rFonts w:ascii="Calibri" w:eastAsia="Times New Roman" w:hAnsi="Calibri" w:cs="Calibri"/>
-                <w:b/>
-                <w:bCs/>
-                <w:color w:val="000000"/>
-                <w:lang w:eastAsia="es-CO"/>
-              </w:rPr>
-              <w:t>°</w:t>
-            </w:r>
-          </w:p>
-        </w:tc>
-        <w:tc>
-          <w:tcPr>
-            <w:tcW w:w="2299" w:type="dxa"/>
+              <w:t>Fecha:</w:t>
+            </w:r>
+          </w:p>
+        </w:tc>
+        <w:tc>
+          <w:tcPr>
+            <w:tcW w:w="1582" w:type="dxa"/>
             <w:tcBorders>
               <w:top w:val="single" w:sz="4" w:space="0" w:color="auto"/>
               <w:left w:val="nil"/>
@@ -173,76 +211,13 @@
               </w:rPr>
               <w:t> </w:t>
             </w:r>
-          </w:p>
-        </w:tc>
-        <w:tc>
-          <w:tcPr>
-            <w:tcW w:w="841" w:type="dxa"/>
-            <w:tcBorders>
-              <w:top w:val="single" w:sz="4" w:space="0" w:color="auto"/>
-              <w:left w:val="nil"/>
-              <w:bottom w:val="single" w:sz="4" w:space="0" w:color="auto"/>
-              <w:right w:val="single" w:sz="4" w:space="0" w:color="auto"/>
-            </w:tcBorders>
-            <w:shd w:val="clear" w:color="auto" w:fill="auto"/>
-            <w:noWrap/>
-            <w:vAlign w:val="bottom"/>
-            <w:hideMark/>
-          </w:tcPr>
-          <w:p>
-            <w:pPr>
-              <w:spacing w:after="0" w:line="240" w:lineRule="auto"/>
-              <w:jc w:val="right"/>
-              <w:rPr>
-                <w:rFonts w:ascii="Calibri" w:eastAsia="Times New Roman" w:hAnsi="Calibri" w:cs="Calibri"/>
-                <w:b/>
-                <w:bCs/>
-                <w:color w:val="000000"/>
-                <w:lang w:eastAsia="es-CO"/>
-              </w:rPr>
-            </w:pPr>
-            <w:r>
-              <w:rPr>
-                <w:rFonts w:ascii="Calibri" w:eastAsia="Times New Roman" w:hAnsi="Calibri" w:cs="Calibri"/>
-                <w:b/>
-                <w:bCs/>
-                <w:color w:val="000000"/>
-                <w:lang w:eastAsia="es-CO"/>
-              </w:rPr>
-              <w:t>Fecha:</w:t>
-            </w:r>
-          </w:p>
-        </w:tc>
-        <w:tc>
-          <w:tcPr>
-            <w:tcW w:w="1582" w:type="dxa"/>
-            <w:tcBorders>
-              <w:top w:val="single" w:sz="4" w:space="0" w:color="auto"/>
-              <w:left w:val="nil"/>
-              <w:bottom w:val="single" w:sz="4" w:space="0" w:color="auto"/>
-              <w:right w:val="single" w:sz="4" w:space="0" w:color="auto"/>
-            </w:tcBorders>
-            <w:shd w:val="clear" w:color="auto" w:fill="auto"/>
-            <w:noWrap/>
-            <w:vAlign w:val="bottom"/>
-            <w:hideMark/>
-          </w:tcPr>
-          <w:p>
-            <w:pPr>
-              <w:spacing w:after="0" w:line="240" w:lineRule="auto"/>
-              <w:rPr>
-                <w:rFonts w:ascii="Calibri" w:eastAsia="Times New Roman" w:hAnsi="Calibri" w:cs="Calibri"/>
-                <w:color w:val="000000"/>
-                <w:lang w:eastAsia="es-CO"/>
-              </w:rPr>
-            </w:pPr>
-            <w:r>
-              <w:rPr>
-                <w:rFonts w:ascii="Calibri" w:eastAsia="Times New Roman" w:hAnsi="Calibri" w:cs="Calibri"/>
-                <w:color w:val="000000"/>
-                <w:lang w:eastAsia="es-CO"/>
-              </w:rPr>
-              <w:t> </w:t>
+            <w:r>
+              <w:rPr>
+                <w:rFonts w:ascii="Calibri" w:eastAsia="Times New Roman" w:hAnsi="Calibri" w:cs="Calibri"/>
+                <w:color w:val="000000"/>
+                <w:lang w:eastAsia="es-CO"/>
+              </w:rPr>
+              <w:t>17/09/2021</w:t>
             </w:r>
           </w:p>
         </w:tc>
@@ -317,20 +292,8 @@
                 <w:color w:val="000000"/>
                 <w:lang w:eastAsia="es-CO"/>
               </w:rPr>
-              <w:t xml:space="preserve">Scrum </w:t>
-            </w:r>
-            <w:proofErr w:type="gramStart"/>
-            <w:r>
-              <w:rPr>
-                <w:rFonts w:ascii="Calibri" w:eastAsia="Times New Roman" w:hAnsi="Calibri" w:cs="Calibri"/>
-                <w:b/>
-                <w:bCs/>
-                <w:color w:val="000000"/>
-                <w:lang w:eastAsia="es-CO"/>
-              </w:rPr>
-              <w:t>Master</w:t>
-            </w:r>
-            <w:proofErr w:type="gramEnd"/>
+              <w:t>Scrum Master</w:t>
+            </w:r>
           </w:p>
         </w:tc>
         <w:tc>
@@ -364,23 +327,7 @@
                 <w:color w:val="000000"/>
                 <w:lang w:eastAsia="es-CO"/>
               </w:rPr>
-              <w:t xml:space="preserve">Juan </w:t>
-            </w:r>
-            <w:r>
-              <w:rPr>
-                <w:rFonts w:ascii="Calibri" w:eastAsia="Times New Roman" w:hAnsi="Calibri" w:cs="Calibri"/>
-                <w:color w:val="000000"/>
-                <w:lang w:eastAsia="es-CO"/>
-              </w:rPr>
-              <w:t>Elías</w:t>
-            </w:r>
-            <w:r>
-              <w:rPr>
-                <w:rFonts w:ascii="Calibri" w:eastAsia="Times New Roman" w:hAnsi="Calibri" w:cs="Calibri"/>
-                <w:color w:val="000000"/>
-                <w:lang w:eastAsia="es-CO"/>
-              </w:rPr>
-              <w:t xml:space="preserve"> Vergara</w:t>
+              <w:t>Juan Elías Vergara</w:t>
             </w:r>
           </w:p>
         </w:tc>
@@ -459,7 +406,6 @@
                 <w:lang w:eastAsia="es-CO"/>
               </w:rPr>
             </w:pPr>
-            <w:proofErr w:type="spellStart"/>
             <w:r>
               <w:rPr>
                 <w:rFonts w:ascii="Calibri" w:eastAsia="Times New Roman" w:hAnsi="Calibri" w:cs="Calibri"/>
@@ -468,10 +414,28 @@
                 <w:color w:val="000000"/>
                 <w:lang w:eastAsia="es-CO"/>
               </w:rPr>
-              <w:t>Team</w:t>
-            </w:r>
-            <w:proofErr w:type="spellEnd"/>
-            <w:r>
+              <w:t>Team Developer</w:t>
+            </w:r>
+          </w:p>
+        </w:tc>
+        <w:tc>
+          <w:tcPr>
+            <w:tcW w:w="2410" w:type="dxa"/>
+            <w:tcBorders>
+              <w:top w:val="nil"/>
+              <w:left w:val="nil"/>
+              <w:bottom w:val="single" w:sz="4" w:space="0" w:color="auto"/>
+              <w:right w:val="single" w:sz="4" w:space="0" w:color="auto"/>
+            </w:tcBorders>
+            <w:shd w:val="clear" w:color="auto" w:fill="auto"/>
+            <w:noWrap/>
+            <w:vAlign w:val="center"/>
+            <w:hideMark/>
+          </w:tcPr>
+          <w:p>
+            <w:pPr>
+              <w:spacing w:after="0" w:line="240" w:lineRule="auto"/>
+              <w:jc w:val="center"/>
               <w:rPr>
                 <w:rFonts w:ascii="Calibri" w:eastAsia="Times New Roman" w:hAnsi="Calibri" w:cs="Calibri"/>
                 <w:b/>
@@ -479,9 +443,7 @@
                 <w:color w:val="000000"/>
                 <w:lang w:eastAsia="es-CO"/>
               </w:rPr>
-              <w:t xml:space="preserve"> </w:t>
-            </w:r>
-            <w:proofErr w:type="spellStart"/>
+            </w:pPr>
             <w:r>
               <w:rPr>
                 <w:rFonts w:ascii="Calibri" w:eastAsia="Times New Roman" w:hAnsi="Calibri" w:cs="Calibri"/>
@@ -490,14 +452,13 @@
                 <w:color w:val="000000"/>
                 <w:lang w:eastAsia="es-CO"/>
               </w:rPr>
-              <w:t>Developer</w:t>
-            </w:r>
-            <w:proofErr w:type="spellEnd"/>
-          </w:p>
-        </w:tc>
-        <w:tc>
-          <w:tcPr>
-            <w:tcW w:w="2410" w:type="dxa"/>
+              <w:t>¿Qué hiciste ayer?</w:t>
+            </w:r>
+          </w:p>
+        </w:tc>
+        <w:tc>
+          <w:tcPr>
+            <w:tcW w:w="2299" w:type="dxa"/>
             <w:tcBorders>
               <w:top w:val="nil"/>
               <w:left w:val="nil"/>
@@ -529,65 +490,7 @@
                 <w:color w:val="000000"/>
                 <w:lang w:eastAsia="es-CO"/>
               </w:rPr>
-              <w:t>¿Qué hiciste ayer?</w:t>
-            </w:r>
-          </w:p>
-        </w:tc>
-        <w:tc>
-          <w:tcPr>
-            <w:tcW w:w="2299" w:type="dxa"/>
-            <w:tcBorders>
-              <w:top w:val="nil"/>
-              <w:left w:val="nil"/>
-              <w:bottom w:val="single" w:sz="4" w:space="0" w:color="auto"/>
-              <w:right w:val="single" w:sz="4" w:space="0" w:color="auto"/>
-            </w:tcBorders>
-            <w:shd w:val="clear" w:color="auto" w:fill="auto"/>
-            <w:noWrap/>
-            <w:vAlign w:val="center"/>
-            <w:hideMark/>
-          </w:tcPr>
-          <w:p>
-            <w:pPr>
-              <w:spacing w:after="0" w:line="240" w:lineRule="auto"/>
-              <w:jc w:val="center"/>
-              <w:rPr>
-                <w:rFonts w:ascii="Calibri" w:eastAsia="Times New Roman" w:hAnsi="Calibri" w:cs="Calibri"/>
-                <w:b/>
-                <w:bCs/>
-                <w:color w:val="000000"/>
-                <w:lang w:eastAsia="es-CO"/>
-              </w:rPr>
-            </w:pPr>
-            <w:r>
-              <w:rPr>
-                <w:rFonts w:ascii="Calibri" w:eastAsia="Times New Roman" w:hAnsi="Calibri" w:cs="Calibri"/>
-                <w:b/>
-                <w:bCs/>
-                <w:color w:val="000000"/>
-                <w:lang w:eastAsia="es-CO"/>
-              </w:rPr>
-              <w:t>¿</w:t>
-            </w:r>
-            <w:r>
-              <w:rPr>
-                <w:rFonts w:ascii="Calibri" w:eastAsia="Times New Roman" w:hAnsi="Calibri" w:cs="Calibri"/>
-                <w:b/>
-                <w:bCs/>
-                <w:color w:val="000000"/>
-                <w:lang w:eastAsia="es-CO"/>
-              </w:rPr>
-              <w:t>Qué</w:t>
-            </w:r>
-            <w:r>
-              <w:rPr>
-                <w:rFonts w:ascii="Calibri" w:eastAsia="Times New Roman" w:hAnsi="Calibri" w:cs="Calibri"/>
-                <w:b/>
-                <w:bCs/>
-                <w:color w:val="000000"/>
-                <w:lang w:eastAsia="es-CO"/>
-              </w:rPr>
-              <w:t xml:space="preserve"> harás hoy?</w:t>
+              <w:t>¿Qué harás hoy?</w:t>
             </w:r>
           </w:p>
         </w:tc>
@@ -942,18 +845,8 @@
                 <w:color w:val="000000"/>
                 <w:lang w:eastAsia="es-CO"/>
               </w:rPr>
-              <w:t xml:space="preserve">Daniel Alejandro </w:t>
-            </w:r>
-            <w:proofErr w:type="spellStart"/>
-            <w:r>
-              <w:rPr>
-                <w:rFonts w:ascii="Calibri" w:eastAsia="Times New Roman" w:hAnsi="Calibri" w:cs="Calibri"/>
-                <w:color w:val="000000"/>
-                <w:lang w:eastAsia="es-CO"/>
-              </w:rPr>
-              <w:t>Straux</w:t>
-            </w:r>
-            <w:proofErr w:type="spellEnd"/>
+              <w:t>Daniel Alejandro Straux</w:t>
+            </w:r>
           </w:p>
         </w:tc>
         <w:tc>
@@ -1066,7 +959,7 @@
           <w:tcPr>
             <w:tcW w:w="1696" w:type="dxa"/>
             <w:tcBorders>
-              <w:top w:val="nil"/>
+              <w:top w:val="single" w:sz="4" w:space="0" w:color="auto"/>
               <w:left w:val="single" w:sz="4" w:space="0" w:color="auto"/>
               <w:bottom w:val="single" w:sz="4" w:space="0" w:color="auto"/>
               <w:right w:val="single" w:sz="4" w:space="0" w:color="auto"/>
@@ -1099,7 +992,7 @@
           <w:tcPr>
             <w:tcW w:w="2410" w:type="dxa"/>
             <w:tcBorders>
-              <w:top w:val="nil"/>
+              <w:top w:val="single" w:sz="4" w:space="0" w:color="auto"/>
               <w:left w:val="nil"/>
               <w:bottom w:val="single" w:sz="4" w:space="0" w:color="auto"/>
               <w:right w:val="single" w:sz="4" w:space="0" w:color="auto"/>
@@ -1132,7 +1025,7 @@
           <w:tcPr>
             <w:tcW w:w="2299" w:type="dxa"/>
             <w:tcBorders>
-              <w:top w:val="nil"/>
+              <w:top w:val="single" w:sz="4" w:space="0" w:color="auto"/>
               <w:left w:val="nil"/>
               <w:bottom w:val="single" w:sz="4" w:space="0" w:color="auto"/>
               <w:right w:val="single" w:sz="4" w:space="0" w:color="auto"/>
@@ -1194,6 +1087,117 @@
               </w:rPr>
               <w:t> </w:t>
             </w:r>
+          </w:p>
+        </w:tc>
+      </w:tr>
+      <w:tr>
+        <w:trPr>
+          <w:trHeight w:val="600"/>
+        </w:trPr>
+        <w:tc>
+          <w:tcPr>
+            <w:tcW w:w="1696" w:type="dxa"/>
+            <w:tcBorders>
+              <w:top w:val="single" w:sz="4" w:space="0" w:color="auto"/>
+              <w:left w:val="single" w:sz="4" w:space="0" w:color="auto"/>
+              <w:bottom w:val="single" w:sz="4" w:space="0" w:color="auto"/>
+              <w:right w:val="single" w:sz="4" w:space="0" w:color="auto"/>
+            </w:tcBorders>
+            <w:shd w:val="clear" w:color="auto" w:fill="auto"/>
+            <w:noWrap/>
+            <w:vAlign w:val="center"/>
+          </w:tcPr>
+          <w:p>
+            <w:pPr>
+              <w:spacing w:after="0" w:line="240" w:lineRule="auto"/>
+              <w:rPr>
+                <w:rFonts w:ascii="Calibri" w:eastAsia="Times New Roman" w:hAnsi="Calibri" w:cs="Calibri"/>
+                <w:color w:val="000000"/>
+                <w:lang w:eastAsia="es-CO"/>
+              </w:rPr>
+            </w:pPr>
+            <w:r>
+              <w:rPr>
+                <w:rFonts w:ascii="Calibri" w:eastAsia="Times New Roman" w:hAnsi="Calibri" w:cs="Calibri"/>
+                <w:color w:val="000000"/>
+                <w:lang w:eastAsia="es-CO"/>
+              </w:rPr>
+              <w:t>Juan Elías Vergara</w:t>
+            </w:r>
+          </w:p>
+        </w:tc>
+        <w:tc>
+          <w:tcPr>
+            <w:tcW w:w="2410" w:type="dxa"/>
+            <w:tcBorders>
+              <w:top w:val="single" w:sz="4" w:space="0" w:color="auto"/>
+              <w:left w:val="nil"/>
+              <w:bottom w:val="single" w:sz="4" w:space="0" w:color="auto"/>
+              <w:right w:val="single" w:sz="4" w:space="0" w:color="auto"/>
+            </w:tcBorders>
+            <w:shd w:val="clear" w:color="auto" w:fill="auto"/>
+            <w:noWrap/>
+            <w:vAlign w:val="bottom"/>
+          </w:tcPr>
+          <w:p>
+            <w:pPr>
+              <w:spacing w:after="0" w:line="240" w:lineRule="auto"/>
+              <w:rPr>
+                <w:rFonts w:ascii="Calibri" w:eastAsia="Times New Roman" w:hAnsi="Calibri" w:cs="Calibri"/>
+                <w:color w:val="000000"/>
+                <w:lang w:eastAsia="es-CO"/>
+              </w:rPr>
+            </w:pPr>
+          </w:p>
+        </w:tc>
+        <w:tc>
+          <w:tcPr>
+            <w:tcW w:w="2299" w:type="dxa"/>
+            <w:tcBorders>
+              <w:top w:val="single" w:sz="4" w:space="0" w:color="auto"/>
+              <w:left w:val="nil"/>
+              <w:bottom w:val="single" w:sz="4" w:space="0" w:color="auto"/>
+              <w:right w:val="single" w:sz="4" w:space="0" w:color="auto"/>
+            </w:tcBorders>
+            <w:shd w:val="clear" w:color="auto" w:fill="auto"/>
+            <w:noWrap/>
+            <w:vAlign w:val="bottom"/>
+          </w:tcPr>
+          <w:p>
+            <w:pPr>
+              <w:spacing w:after="0" w:line="240" w:lineRule="auto"/>
+              <w:rPr>
+                <w:rFonts w:ascii="Calibri" w:eastAsia="Times New Roman" w:hAnsi="Calibri" w:cs="Calibri"/>
+                <w:color w:val="000000"/>
+                <w:lang w:eastAsia="es-CO"/>
+              </w:rPr>
+            </w:pPr>
+          </w:p>
+        </w:tc>
+        <w:tc>
+          <w:tcPr>
+            <w:tcW w:w="2423" w:type="dxa"/>
+            <w:gridSpan w:val="2"/>
+            <w:tcBorders>
+              <w:top w:val="single" w:sz="4" w:space="0" w:color="auto"/>
+              <w:left w:val="nil"/>
+              <w:bottom w:val="single" w:sz="4" w:space="0" w:color="auto"/>
+              <w:right w:val="single" w:sz="4" w:space="0" w:color="auto"/>
+            </w:tcBorders>
+            <w:shd w:val="clear" w:color="auto" w:fill="auto"/>
+            <w:noWrap/>
+            <w:vAlign w:val="bottom"/>
+          </w:tcPr>
+          <w:p>
+            <w:pPr>
+              <w:spacing w:after="0" w:line="240" w:lineRule="auto"/>
+              <w:jc w:val="center"/>
+              <w:rPr>
+                <w:rFonts w:ascii="Calibri" w:eastAsia="Times New Roman" w:hAnsi="Calibri" w:cs="Calibri"/>
+                <w:color w:val="000000"/>
+                <w:lang w:eastAsia="es-CO"/>
+              </w:rPr>
+            </w:pPr>
           </w:p>
         </w:tc>
       </w:tr>

</xml_diff>